<commit_message>
Finish of the first test
</commit_message>
<xml_diff>
--- a/doc/Test of breast cancer.docx
+++ b/doc/Test of breast cancer.docx
@@ -6,7 +6,6 @@
       <w:pPr>
         <w:pStyle w:val="Title"/>
       </w:pPr>
-      <w:bookmarkStart w:id="0" w:name="_GoBack"/>
       <w:r>
         <w:t xml:space="preserve">Test of </w:t>
       </w:r>
@@ -97,7 +96,7 @@
         <w:pStyle w:val="Caption"/>
         <w:spacing w:before="240"/>
       </w:pPr>
-      <w:bookmarkStart w:id="1" w:name="_Ref516735290"/>
+      <w:bookmarkStart w:id="0" w:name="_Ref516735290"/>
       <w:proofErr w:type="gramStart"/>
       <w:r>
         <w:t xml:space="preserve">Table </w:t>
@@ -121,7 +120,7 @@
       <w:r>
         <w:fldChar w:fldCharType="end"/>
       </w:r>
-      <w:bookmarkEnd w:id="1"/>
+      <w:bookmarkEnd w:id="0"/>
       <w:proofErr w:type="gramStart"/>
       <w:r>
         <w:t>.</w:t>
@@ -596,6 +595,9 @@
               <w:ind w:firstLine="0"/>
               <w:jc w:val="right"/>
             </w:pPr>
+            <w:r>
+              <w:t>1.436552</w:t>
+            </w:r>
           </w:p>
         </w:tc>
       </w:tr>
@@ -642,6 +644,9 @@
               <w:ind w:firstLine="0"/>
               <w:jc w:val="right"/>
             </w:pPr>
+            <w:r>
+              <w:t>1.288463</w:t>
+            </w:r>
           </w:p>
         </w:tc>
       </w:tr>
@@ -740,8 +745,102 @@
           </w:p>
         </w:tc>
       </w:tr>
+      <w:tr>
+        <w:trPr>
+          <w:jc w:val="center"/>
+        </w:trPr>
+        <w:tc>
+          <w:tcPr>
+            <w:tcW w:w="4829" w:type="dxa"/>
+          </w:tcPr>
+          <w:p>
+            <w:pPr>
+              <w:ind w:firstLine="0"/>
+            </w:pPr>
+            <w:r>
+              <w:t>Internal projection to faces map 1</w:t>
+            </w:r>
+          </w:p>
+        </w:tc>
+        <w:tc>
+          <w:tcPr>
+            <w:tcW w:w="1723" w:type="dxa"/>
+          </w:tcPr>
+          <w:p>
+            <w:pPr>
+              <w:ind w:firstLine="0"/>
+              <w:jc w:val="right"/>
+            </w:pPr>
+            <w:r>
+              <w:t>5.417223</w:t>
+            </w:r>
+          </w:p>
+        </w:tc>
+        <w:tc>
+          <w:tcPr>
+            <w:tcW w:w="1236" w:type="dxa"/>
+          </w:tcPr>
+          <w:p>
+            <w:pPr>
+              <w:ind w:firstLine="0"/>
+              <w:jc w:val="right"/>
+            </w:pPr>
+          </w:p>
+        </w:tc>
+      </w:tr>
+      <w:tr>
+        <w:trPr>
+          <w:jc w:val="center"/>
+        </w:trPr>
+        <w:tc>
+          <w:tcPr>
+            <w:tcW w:w="4829" w:type="dxa"/>
+          </w:tcPr>
+          <w:p>
+            <w:pPr>
+              <w:ind w:firstLine="0"/>
+            </w:pPr>
+            <w:r>
+              <w:t xml:space="preserve">Internal projection to </w:t>
+            </w:r>
+            <w:r>
+              <w:t>faces</w:t>
+            </w:r>
+            <w:r>
+              <w:t xml:space="preserve"> </w:t>
+            </w:r>
+            <w:r>
+              <w:t>map 2</w:t>
+            </w:r>
+          </w:p>
+        </w:tc>
+        <w:tc>
+          <w:tcPr>
+            <w:tcW w:w="1723" w:type="dxa"/>
+          </w:tcPr>
+          <w:p>
+            <w:pPr>
+              <w:ind w:firstLine="0"/>
+              <w:jc w:val="right"/>
+            </w:pPr>
+            <w:r>
+              <w:t>4.937798</w:t>
+            </w:r>
+          </w:p>
+        </w:tc>
+        <w:tc>
+          <w:tcPr>
+            <w:tcW w:w="1236" w:type="dxa"/>
+          </w:tcPr>
+          <w:p>
+            <w:pPr>
+              <w:ind w:firstLine="0"/>
+              <w:jc w:val="right"/>
+            </w:pPr>
+          </w:p>
+        </w:tc>
+      </w:tr>
     </w:tbl>
-    <w:p/>
     <w:p>
       <w:pPr>
         <w:ind w:firstLine="0"/>
@@ -1072,7 +1171,7 @@
       <w:pPr>
         <w:pStyle w:val="Caption"/>
       </w:pPr>
-      <w:bookmarkStart w:id="2" w:name="_Ref516750254"/>
+      <w:bookmarkStart w:id="1" w:name="_Ref516750254"/>
       <w:proofErr w:type="gramStart"/>
       <w:r>
         <w:t xml:space="preserve">Figure </w:t>
@@ -1096,7 +1195,7 @@
       <w:r>
         <w:fldChar w:fldCharType="end"/>
       </w:r>
-      <w:bookmarkEnd w:id="2"/>
+      <w:bookmarkEnd w:id="1"/>
       <w:proofErr w:type="gramStart"/>
       <w:r>
         <w:t>.</w:t>
@@ -1375,7 +1474,7 @@
       <w:pPr>
         <w:pStyle w:val="Caption"/>
       </w:pPr>
-      <w:bookmarkStart w:id="3" w:name="_Ref516751636"/>
+      <w:bookmarkStart w:id="2" w:name="_Ref516751636"/>
       <w:proofErr w:type="gramStart"/>
       <w:r>
         <w:t xml:space="preserve">Figure </w:t>
@@ -1399,7 +1498,7 @@
       <w:r>
         <w:fldChar w:fldCharType="end"/>
       </w:r>
-      <w:bookmarkEnd w:id="3"/>
+      <w:bookmarkEnd w:id="2"/>
       <w:proofErr w:type="gramStart"/>
       <w:r>
         <w:t>.</w:t>
@@ -1646,7 +1745,7 @@
       <w:pPr>
         <w:pStyle w:val="Caption"/>
       </w:pPr>
-      <w:bookmarkStart w:id="4" w:name="_Ref516763118"/>
+      <w:bookmarkStart w:id="3" w:name="_Ref516763118"/>
       <w:proofErr w:type="gramStart"/>
       <w:r>
         <w:t xml:space="preserve">Figure </w:t>
@@ -1670,7 +1769,7 @@
       <w:r>
         <w:fldChar w:fldCharType="end"/>
       </w:r>
-      <w:bookmarkEnd w:id="4"/>
+      <w:bookmarkEnd w:id="3"/>
       <w:proofErr w:type="gramStart"/>
       <w:r>
         <w:t>.</w:t>
@@ -1716,15 +1815,49 @@
     </w:p>
     <w:p>
       <w:r>
-        <w:t xml:space="preserve">Projection of </w:t>
+        <w:t>Projection</w:t>
+      </w:r>
+      <w:r>
+        <w:t>s</w:t>
+      </w:r>
+      <w:r>
+        <w:t xml:space="preserve"> of </w:t>
       </w:r>
       <w:r>
         <w:t xml:space="preserve">points into nodes are presented in </w:t>
+      </w:r>
+      <w:r>
+        <w:fldChar w:fldCharType="begin"/>
+      </w:r>
+      <w:r>
+        <w:instrText xml:space="preserve"> REF _Ref516845116 \h </w:instrText>
+      </w:r>
+      <w:r>
+        <w:fldChar w:fldCharType="separate"/>
+      </w:r>
+      <w:r>
+        <w:t xml:space="preserve">Figure </w:t>
+      </w:r>
+      <w:r>
+        <w:rPr>
+          <w:noProof/>
+        </w:rPr>
+        <w:t>6</w:t>
+      </w:r>
+      <w:r>
+        <w:fldChar w:fldCharType="end"/>
+      </w:r>
+      <w:r>
+        <w:t>.</w:t>
       </w:r>
     </w:p>
     <w:p>
       <w:pPr>
         <w:pStyle w:val="Caption"/>
+        <w:rPr>
+          <w:noProof/>
+          <w:lang w:eastAsia="en-GB"/>
+        </w:rPr>
       </w:pPr>
       <w:r>
         <w:rPr>
@@ -1898,57 +2031,16 @@
           </wp:inline>
         </w:drawing>
       </w:r>
-    </w:p>
-    <w:p>
-      <w:pPr>
-        <w:pStyle w:val="Caption"/>
-      </w:pPr>
-      <w:proofErr w:type="gramStart"/>
-      <w:r>
-        <w:t xml:space="preserve">Figure </w:t>
-      </w:r>
-      <w:proofErr w:type="gramEnd"/>
-      <w:r>
-        <w:fldChar w:fldCharType="begin"/>
-      </w:r>
-      <w:r>
-        <w:instrText xml:space="preserve"> SEQ Figure \* ARABIC </w:instrText>
-      </w:r>
-      <w:r>
-        <w:fldChar w:fldCharType="separate"/>
-      </w:r>
-      <w:r>
-        <w:rPr>
-          <w:noProof/>
-        </w:rPr>
-        <w:t>6</w:t>
-      </w:r>
-      <w:r>
-        <w:fldChar w:fldCharType="end"/>
-      </w:r>
-      <w:proofErr w:type="gramStart"/>
-      <w:r>
-        <w:t>.</w:t>
-      </w:r>
-      <w:proofErr w:type="gramEnd"/>
-      <w:r>
-        <w:t xml:space="preserve"> Nodes proportional to number of projected points: map1 is left and map2 is right</w:t>
-      </w:r>
-    </w:p>
-    <w:p>
-      <w:pPr>
-        <w:pStyle w:val="Caption"/>
-      </w:pPr>
       <w:r>
         <w:rPr>
           <w:noProof/>
           <w:lang w:eastAsia="en-GB"/>
         </w:rPr>
         <w:drawing>
-          <wp:inline distT="0" distB="0" distL="0" distR="0" wp14:anchorId="47FE7AE1" wp14:editId="785643C1">
+          <wp:inline distT="0" distB="0" distL="0" distR="0" wp14:anchorId="3AAA3E26" wp14:editId="48E01AA5">
             <wp:extent cx="2865600" cy="2534400"/>
             <wp:effectExtent l="0" t="0" r="0" b="0"/>
-            <wp:docPr id="22" name="Picture 22"/>
+            <wp:docPr id="24" name="Picture 24"/>
             <wp:cNvGraphicFramePr>
               <a:graphicFrameLocks xmlns:a="http://schemas.openxmlformats.org/drawingml/2006/main" noChangeAspect="1"/>
             </wp:cNvGraphicFramePr>
@@ -1986,10 +2078,10 @@
           <w:lang w:eastAsia="en-GB"/>
         </w:rPr>
         <w:drawing>
-          <wp:inline distT="0" distB="0" distL="0" distR="0" wp14:anchorId="34FF8221" wp14:editId="3FE3F4AB">
+          <wp:inline distT="0" distB="0" distL="0" distR="0" wp14:anchorId="33BD3741" wp14:editId="777B5729">
             <wp:extent cx="2865600" cy="2534400"/>
             <wp:effectExtent l="0" t="0" r="0" b="0"/>
-            <wp:docPr id="23" name="Picture 23"/>
+            <wp:docPr id="25" name="Picture 25"/>
             <wp:cNvGraphicFramePr>
               <a:graphicFrameLocks xmlns:a="http://schemas.openxmlformats.org/drawingml/2006/main" noChangeAspect="1"/>
             </wp:cNvGraphicFramePr>
@@ -2021,12 +2113,131 @@
           </wp:inline>
         </w:drawing>
       </w:r>
+    </w:p>
+    <w:p>
+      <w:pPr>
+        <w:pStyle w:val="Caption"/>
+      </w:pPr>
+      <w:bookmarkStart w:id="4" w:name="_Ref516845116"/>
+      <w:proofErr w:type="gramStart"/>
+      <w:r>
+        <w:t xml:space="preserve">Figure </w:t>
+      </w:r>
+      <w:proofErr w:type="gramEnd"/>
+      <w:r>
+        <w:fldChar w:fldCharType="begin"/>
+      </w:r>
+      <w:r>
+        <w:instrText xml:space="preserve"> SEQ Figure \* ARABIC </w:instrText>
+      </w:r>
+      <w:r>
+        <w:fldChar w:fldCharType="separate"/>
+      </w:r>
+      <w:r>
+        <w:rPr>
+          <w:noProof/>
+        </w:rPr>
+        <w:t>6</w:t>
+      </w:r>
+      <w:r>
+        <w:fldChar w:fldCharType="end"/>
+      </w:r>
+      <w:bookmarkEnd w:id="4"/>
+      <w:proofErr w:type="gramStart"/>
+      <w:r>
+        <w:t>.</w:t>
+      </w:r>
+      <w:proofErr w:type="gramEnd"/>
+      <w:r>
+        <w:t xml:space="preserve"> Nodes proportional to number of projected points: map1 is left and map2 is right</w:t>
+      </w:r>
+    </w:p>
+    <w:p>
+      <w:pPr>
+        <w:pStyle w:val="Caption"/>
+      </w:pPr>
       <w:r>
         <w:rPr>
           <w:noProof/>
           <w:lang w:eastAsia="en-GB"/>
         </w:rPr>
-        <w:t xml:space="preserve"> </w:t>
+        <w:lastRenderedPageBreak/>
+        <w:drawing>
+          <wp:inline distT="0" distB="0" distL="0" distR="0" wp14:anchorId="47FE7AE1" wp14:editId="785643C1">
+            <wp:extent cx="2865600" cy="2534400"/>
+            <wp:effectExtent l="0" t="0" r="0" b="0"/>
+            <wp:docPr id="22" name="Picture 22"/>
+            <wp:cNvGraphicFramePr>
+              <a:graphicFrameLocks xmlns:a="http://schemas.openxmlformats.org/drawingml/2006/main" noChangeAspect="1"/>
+            </wp:cNvGraphicFramePr>
+            <a:graphic xmlns:a="http://schemas.openxmlformats.org/drawingml/2006/main">
+              <a:graphicData uri="http://schemas.openxmlformats.org/drawingml/2006/picture">
+                <pic:pic xmlns:pic="http://schemas.openxmlformats.org/drawingml/2006/picture">
+                  <pic:nvPicPr>
+                    <pic:cNvPr id="1" name=""/>
+                    <pic:cNvPicPr/>
+                  </pic:nvPicPr>
+                  <pic:blipFill>
+                    <a:blip r:embed="rId25"/>
+                    <a:stretch>
+                      <a:fillRect/>
+                    </a:stretch>
+                  </pic:blipFill>
+                  <pic:spPr>
+                    <a:xfrm>
+                      <a:off x="0" y="0"/>
+                      <a:ext cx="2865600" cy="2534400"/>
+                    </a:xfrm>
+                    <a:prstGeom prst="rect">
+                      <a:avLst/>
+                    </a:prstGeom>
+                  </pic:spPr>
+                </pic:pic>
+              </a:graphicData>
+            </a:graphic>
+          </wp:inline>
+        </w:drawing>
+      </w:r>
+      <w:r>
+        <w:rPr>
+          <w:noProof/>
+          <w:lang w:eastAsia="en-GB"/>
+        </w:rPr>
+        <w:drawing>
+          <wp:inline distT="0" distB="0" distL="0" distR="0" wp14:anchorId="34FF8221" wp14:editId="3FE3F4AB">
+            <wp:extent cx="2865600" cy="2534400"/>
+            <wp:effectExtent l="0" t="0" r="0" b="0"/>
+            <wp:docPr id="23" name="Picture 23"/>
+            <wp:cNvGraphicFramePr>
+              <a:graphicFrameLocks xmlns:a="http://schemas.openxmlformats.org/drawingml/2006/main" noChangeAspect="1"/>
+            </wp:cNvGraphicFramePr>
+            <a:graphic xmlns:a="http://schemas.openxmlformats.org/drawingml/2006/main">
+              <a:graphicData uri="http://schemas.openxmlformats.org/drawingml/2006/picture">
+                <pic:pic xmlns:pic="http://schemas.openxmlformats.org/drawingml/2006/picture">
+                  <pic:nvPicPr>
+                    <pic:cNvPr id="1" name=""/>
+                    <pic:cNvPicPr/>
+                  </pic:nvPicPr>
+                  <pic:blipFill>
+                    <a:blip r:embed="rId26"/>
+                    <a:stretch>
+                      <a:fillRect/>
+                    </a:stretch>
+                  </pic:blipFill>
+                  <pic:spPr>
+                    <a:xfrm>
+                      <a:off x="0" y="0"/>
+                      <a:ext cx="2865600" cy="2534400"/>
+                    </a:xfrm>
+                    <a:prstGeom prst="rect">
+                      <a:avLst/>
+                    </a:prstGeom>
+                  </pic:spPr>
+                </pic:pic>
+              </a:graphicData>
+            </a:graphic>
+          </wp:inline>
+        </w:drawing>
       </w:r>
     </w:p>
     <w:p>
@@ -2067,7 +2278,140 @@
       <w:r>
         <w:t>: map1 is left and map2 is right</w:t>
       </w:r>
-      <w:bookmarkEnd w:id="0"/>
+    </w:p>
+    <w:p>
+      <w:pPr>
+        <w:ind w:firstLine="0"/>
+        <w:jc w:val="center"/>
+      </w:pPr>
+      <w:r>
+        <w:rPr>
+          <w:noProof/>
+          <w:lang w:eastAsia="en-GB"/>
+        </w:rPr>
+        <w:drawing>
+          <wp:inline distT="0" distB="0" distL="0" distR="0" wp14:anchorId="4106B8FC" wp14:editId="062CB544">
+            <wp:extent cx="2865600" cy="2534400"/>
+            <wp:effectExtent l="0" t="0" r="0" b="0"/>
+            <wp:docPr id="26" name="Picture 26"/>
+            <wp:cNvGraphicFramePr>
+              <a:graphicFrameLocks xmlns:a="http://schemas.openxmlformats.org/drawingml/2006/main" noChangeAspect="1"/>
+            </wp:cNvGraphicFramePr>
+            <a:graphic xmlns:a="http://schemas.openxmlformats.org/drawingml/2006/main">
+              <a:graphicData uri="http://schemas.openxmlformats.org/drawingml/2006/picture">
+                <pic:pic xmlns:pic="http://schemas.openxmlformats.org/drawingml/2006/picture">
+                  <pic:nvPicPr>
+                    <pic:cNvPr id="1" name=""/>
+                    <pic:cNvPicPr/>
+                  </pic:nvPicPr>
+                  <pic:blipFill>
+                    <a:blip r:embed="rId27"/>
+                    <a:stretch>
+                      <a:fillRect/>
+                    </a:stretch>
+                  </pic:blipFill>
+                  <pic:spPr>
+                    <a:xfrm>
+                      <a:off x="0" y="0"/>
+                      <a:ext cx="2865600" cy="2534400"/>
+                    </a:xfrm>
+                    <a:prstGeom prst="rect">
+                      <a:avLst/>
+                    </a:prstGeom>
+                  </pic:spPr>
+                </pic:pic>
+              </a:graphicData>
+            </a:graphic>
+          </wp:inline>
+        </w:drawing>
+      </w:r>
+      <w:r>
+        <w:rPr>
+          <w:noProof/>
+          <w:lang w:eastAsia="en-GB"/>
+        </w:rPr>
+        <w:drawing>
+          <wp:inline distT="0" distB="0" distL="0" distR="0" wp14:anchorId="49573FB6" wp14:editId="5C96A23D">
+            <wp:extent cx="2865600" cy="2534400"/>
+            <wp:effectExtent l="0" t="0" r="0" b="0"/>
+            <wp:docPr id="27" name="Picture 27"/>
+            <wp:cNvGraphicFramePr>
+              <a:graphicFrameLocks xmlns:a="http://schemas.openxmlformats.org/drawingml/2006/main" noChangeAspect="1"/>
+            </wp:cNvGraphicFramePr>
+            <a:graphic xmlns:a="http://schemas.openxmlformats.org/drawingml/2006/main">
+              <a:graphicData uri="http://schemas.openxmlformats.org/drawingml/2006/picture">
+                <pic:pic xmlns:pic="http://schemas.openxmlformats.org/drawingml/2006/picture">
+                  <pic:nvPicPr>
+                    <pic:cNvPr id="1" name=""/>
+                    <pic:cNvPicPr/>
+                  </pic:nvPicPr>
+                  <pic:blipFill>
+                    <a:blip r:embed="rId28"/>
+                    <a:stretch>
+                      <a:fillRect/>
+                    </a:stretch>
+                  </pic:blipFill>
+                  <pic:spPr>
+                    <a:xfrm>
+                      <a:off x="0" y="0"/>
+                      <a:ext cx="2865600" cy="2534400"/>
+                    </a:xfrm>
+                    <a:prstGeom prst="rect">
+                      <a:avLst/>
+                    </a:prstGeom>
+                  </pic:spPr>
+                </pic:pic>
+              </a:graphicData>
+            </a:graphic>
+          </wp:inline>
+        </w:drawing>
+      </w:r>
+    </w:p>
+    <w:p>
+      <w:pPr>
+        <w:pStyle w:val="Caption"/>
+      </w:pPr>
+      <w:proofErr w:type="gramStart"/>
+      <w:r>
+        <w:t xml:space="preserve">Figure </w:t>
+      </w:r>
+      <w:proofErr w:type="gramEnd"/>
+      <w:r>
+        <w:fldChar w:fldCharType="begin"/>
+      </w:r>
+      <w:r>
+        <w:instrText xml:space="preserve"> SEQ Figure \* ARABIC </w:instrText>
+      </w:r>
+      <w:r>
+        <w:fldChar w:fldCharType="separate"/>
+      </w:r>
+      <w:r>
+        <w:rPr>
+          <w:noProof/>
+        </w:rPr>
+        <w:t>8</w:t>
+      </w:r>
+      <w:r>
+        <w:fldChar w:fldCharType="end"/>
+      </w:r>
+      <w:proofErr w:type="gramStart"/>
+      <w:r>
+        <w:t>.</w:t>
+      </w:r>
+      <w:proofErr w:type="gramEnd"/>
+      <w:r>
+        <w:t xml:space="preserve"> Projection to </w:t>
+      </w:r>
+      <w:r>
+        <w:t>faces</w:t>
+      </w:r>
+      <w:r>
+        <w:t>: map1 is left and map2 is right</w:t>
+      </w:r>
+    </w:p>
+    <w:p>
+      <w:bookmarkStart w:id="5" w:name="_GoBack"/>
+      <w:bookmarkEnd w:id="5"/>
     </w:p>
     <w:sectPr>
       <w:pgSz w:w="11906" w:h="16838"/>
@@ -3530,7 +3874,7 @@
 </file>
 
 <file path=customXml/itemProps1.xml><?xml version="1.0" encoding="utf-8"?>
-<ds:datastoreItem xmlns:ds="http://schemas.openxmlformats.org/officeDocument/2006/customXml" ds:itemID="{619801F4-E90C-44F2-995B-46B07AF87B90}">
+<ds:datastoreItem xmlns:ds="http://schemas.openxmlformats.org/officeDocument/2006/customXml" ds:itemID="{76E7AFC8-9F5E-4C24-AD60-87ACB9FDB464}">
   <ds:schemaRefs>
     <ds:schemaRef ds:uri="http://schemas.openxmlformats.org/officeDocument/2006/bibliography"/>
   </ds:schemaRefs>

</xml_diff>

<commit_message>
SVD correction, Map extension
Centralisation data before SVD.
Extension of all map types
</commit_message>
<xml_diff>
--- a/doc/Test of breast cancer.docx
+++ b/doc/Test of breast cancer.docx
@@ -104,7 +104,6 @@
       <w:r>
         <w:t xml:space="preserve">Table </w:t>
       </w:r>
-      <w:proofErr w:type="gramEnd"/>
       <w:r>
         <w:fldChar w:fldCharType="begin"/>
       </w:r>
@@ -124,7 +123,6 @@
         <w:fldChar w:fldCharType="end"/>
       </w:r>
       <w:bookmarkEnd w:id="0"/>
-      <w:proofErr w:type="gramStart"/>
       <w:r>
         <w:t>.</w:t>
       </w:r>
@@ -167,7 +165,6 @@
                 <w:szCs w:val="20"/>
               </w:rPr>
             </w:pPr>
-            <w:bookmarkStart w:id="1" w:name="_GoBack"/>
             <w:r>
               <w:rPr>
                 <w:rFonts w:cs="Times New Roman"/>
@@ -660,31 +657,7 @@
                 <w:sz w:val="20"/>
                 <w:szCs w:val="20"/>
               </w:rPr>
-              <w:t>Fitting map</w:t>
-            </w:r>
-            <w:r>
-              <w:rPr>
-                <w:rFonts w:cs="Times New Roman"/>
-                <w:sz w:val="20"/>
-                <w:szCs w:val="20"/>
-              </w:rPr>
-              <w:t>2</w:t>
-            </w:r>
-            <w:r>
-              <w:rPr>
-                <w:rFonts w:cs="Times New Roman"/>
-                <w:sz w:val="20"/>
-                <w:szCs w:val="20"/>
-              </w:rPr>
-              <w:t xml:space="preserve"> </w:t>
-            </w:r>
-            <w:r>
-              <w:rPr>
-                <w:rFonts w:cs="Times New Roman"/>
-                <w:sz w:val="20"/>
-                <w:szCs w:val="20"/>
-              </w:rPr>
-              <w:t>'stretch', 0.01, 'bend', 1</w:t>
+              <w:t>Fitting map2 'stretch', 0.01, 'bend', 1</w:t>
             </w:r>
           </w:p>
         </w:tc>
@@ -800,31 +773,7 @@
                 <w:sz w:val="20"/>
                 <w:szCs w:val="20"/>
               </w:rPr>
-              <w:t>Fitting map</w:t>
-            </w:r>
-            <w:r>
-              <w:rPr>
-                <w:rFonts w:cs="Times New Roman"/>
-                <w:sz w:val="20"/>
-                <w:szCs w:val="20"/>
-              </w:rPr>
-              <w:t>2</w:t>
-            </w:r>
-            <w:r>
-              <w:rPr>
-                <w:rFonts w:cs="Times New Roman"/>
-                <w:sz w:val="20"/>
-                <w:szCs w:val="20"/>
-              </w:rPr>
-              <w:t xml:space="preserve"> 'stretch', 0, 'bend', 1</w:t>
-            </w:r>
-            <w:r>
-              <w:rPr>
-                <w:rFonts w:cs="Times New Roman"/>
-                <w:sz w:val="20"/>
-                <w:szCs w:val="20"/>
-              </w:rPr>
-              <w:t xml:space="preserve"> continuation</w:t>
+              <w:t>Fitting map2 'stretch', 0, 'bend', 1 continuation</w:t>
             </w:r>
           </w:p>
         </w:tc>
@@ -940,39 +889,7 @@
                 <w:sz w:val="20"/>
                 <w:szCs w:val="20"/>
               </w:rPr>
-              <w:t>Fitting map</w:t>
-            </w:r>
-            <w:r>
-              <w:rPr>
-                <w:rFonts w:cs="Times New Roman"/>
-                <w:sz w:val="20"/>
-                <w:szCs w:val="20"/>
-              </w:rPr>
-              <w:t>2</w:t>
-            </w:r>
-            <w:r>
-              <w:rPr>
-                <w:rFonts w:cs="Times New Roman"/>
-                <w:sz w:val="20"/>
-                <w:szCs w:val="20"/>
-              </w:rPr>
-              <w:t xml:space="preserve"> 'stretch', 0, 'bend', </w:t>
-            </w:r>
-            <w:r>
-              <w:rPr>
-                <w:rFonts w:cs="Times New Roman"/>
-                <w:sz w:val="20"/>
-                <w:szCs w:val="20"/>
-              </w:rPr>
-              <w:t>0.5</w:t>
-            </w:r>
-            <w:r>
-              <w:rPr>
-                <w:rFonts w:cs="Times New Roman"/>
-                <w:sz w:val="20"/>
-                <w:szCs w:val="20"/>
-              </w:rPr>
-              <w:t xml:space="preserve"> continuation</w:t>
+              <w:t>Fitting map2 'stretch', 0, 'bend', 0.5 continuation</w:t>
             </w:r>
           </w:p>
         </w:tc>
@@ -1088,39 +1005,7 @@
                 <w:sz w:val="20"/>
                 <w:szCs w:val="20"/>
               </w:rPr>
-              <w:t>Fitting map</w:t>
-            </w:r>
-            <w:r>
-              <w:rPr>
-                <w:rFonts w:cs="Times New Roman"/>
-                <w:sz w:val="20"/>
-                <w:szCs w:val="20"/>
-              </w:rPr>
-              <w:t>2</w:t>
-            </w:r>
-            <w:r>
-              <w:rPr>
-                <w:rFonts w:cs="Times New Roman"/>
-                <w:sz w:val="20"/>
-                <w:szCs w:val="20"/>
-              </w:rPr>
-              <w:t xml:space="preserve"> 'stretch', 0, 'bend', 0.</w:t>
-            </w:r>
-            <w:r>
-              <w:rPr>
-                <w:rFonts w:cs="Times New Roman"/>
-                <w:sz w:val="20"/>
-                <w:szCs w:val="20"/>
-              </w:rPr>
-              <w:t>1</w:t>
-            </w:r>
-            <w:r>
-              <w:rPr>
-                <w:rFonts w:cs="Times New Roman"/>
-                <w:sz w:val="20"/>
-                <w:szCs w:val="20"/>
-              </w:rPr>
-              <w:t xml:space="preserve"> continuation</w:t>
+              <w:t>Fitting map2 'stretch', 0, 'bend', 0.1 continuation</w:t>
             </w:r>
           </w:p>
         </w:tc>
@@ -1360,15 +1245,7 @@
                 <w:sz w:val="20"/>
                 <w:szCs w:val="20"/>
               </w:rPr>
-              <w:t>Internal projection to nodes</w:t>
-            </w:r>
-            <w:r>
-              <w:rPr>
-                <w:rFonts w:cs="Times New Roman"/>
-                <w:sz w:val="20"/>
-                <w:szCs w:val="20"/>
-              </w:rPr>
-              <w:t xml:space="preserve"> map 2</w:t>
+              <w:t>Internal projection to nodes map 2</w:t>
             </w:r>
           </w:p>
         </w:tc>
@@ -1616,15 +1493,7 @@
                 <w:sz w:val="20"/>
                 <w:szCs w:val="20"/>
               </w:rPr>
-              <w:t xml:space="preserve">Internal projection to edges </w:t>
-            </w:r>
-            <w:r>
-              <w:rPr>
-                <w:rFonts w:cs="Times New Roman"/>
-                <w:sz w:val="20"/>
-                <w:szCs w:val="20"/>
-              </w:rPr>
-              <w:t>map 2</w:t>
+              <w:t>Internal projection to edges map 2</w:t>
             </w:r>
           </w:p>
         </w:tc>
@@ -1864,31 +1733,7 @@
                 <w:sz w:val="20"/>
                 <w:szCs w:val="20"/>
               </w:rPr>
-              <w:t xml:space="preserve">Internal projection to </w:t>
-            </w:r>
-            <w:r>
-              <w:rPr>
-                <w:rFonts w:cs="Times New Roman"/>
-                <w:sz w:val="20"/>
-                <w:szCs w:val="20"/>
-              </w:rPr>
-              <w:t>faces</w:t>
-            </w:r>
-            <w:r>
-              <w:rPr>
-                <w:rFonts w:cs="Times New Roman"/>
-                <w:sz w:val="20"/>
-                <w:szCs w:val="20"/>
-              </w:rPr>
-              <w:t xml:space="preserve"> </w:t>
-            </w:r>
-            <w:r>
-              <w:rPr>
-                <w:rFonts w:cs="Times New Roman"/>
-                <w:sz w:val="20"/>
-                <w:szCs w:val="20"/>
-              </w:rPr>
-              <w:t>map 2</w:t>
+              <w:t>Internal projection to faces map 2</w:t>
             </w:r>
           </w:p>
         </w:tc>
@@ -1982,7 +1827,6 @@
         </w:tc>
       </w:tr>
     </w:tbl>
-    <w:bookmarkEnd w:id="1"/>
     <w:p>
       <w:pPr>
         <w:spacing w:before="240"/>
@@ -1994,10 +1838,10 @@
           <w:lang w:eastAsia="en-GB"/>
         </w:rPr>
         <w:drawing>
-          <wp:inline distT="0" distB="0" distL="0" distR="0" wp14:anchorId="5D733E8E" wp14:editId="129AD06B">
+          <wp:inline distT="0" distB="0" distL="0" distR="0" wp14:anchorId="6AB239EC" wp14:editId="0CB0C6D8">
             <wp:extent cx="2865600" cy="2534400"/>
             <wp:effectExtent l="0" t="0" r="0" b="0"/>
-            <wp:docPr id="1" name="Picture 1"/>
+            <wp:docPr id="5" name="Picture 5"/>
             <wp:cNvGraphicFramePr>
               <a:graphicFrameLocks xmlns:a="http://schemas.openxmlformats.org/drawingml/2006/main" noChangeAspect="1"/>
             </wp:cNvGraphicFramePr>
@@ -2035,10 +1879,10 @@
           <w:lang w:eastAsia="en-GB"/>
         </w:rPr>
         <w:drawing>
-          <wp:inline distT="0" distB="0" distL="0" distR="0" wp14:anchorId="41FB0D68" wp14:editId="2E14E8D8">
+          <wp:inline distT="0" distB="0" distL="0" distR="0" wp14:anchorId="390B2F46" wp14:editId="7FE4BC4B">
             <wp:extent cx="2865600" cy="2534400"/>
             <wp:effectExtent l="0" t="0" r="0" b="0"/>
-            <wp:docPr id="2" name="Picture 2"/>
+            <wp:docPr id="19" name="Picture 19"/>
             <wp:cNvGraphicFramePr>
               <a:graphicFrameLocks xmlns:a="http://schemas.openxmlformats.org/drawingml/2006/main" noChangeAspect="1"/>
             </wp:cNvGraphicFramePr>
@@ -2079,7 +1923,6 @@
       <w:r>
         <w:t xml:space="preserve">Figure </w:t>
       </w:r>
-      <w:proofErr w:type="gramEnd"/>
       <w:r>
         <w:fldChar w:fldCharType="begin"/>
       </w:r>
@@ -2098,7 +1941,6 @@
       <w:r>
         <w:fldChar w:fldCharType="end"/>
       </w:r>
-      <w:proofErr w:type="gramStart"/>
       <w:r>
         <w:t>.</w:t>
       </w:r>
@@ -2220,10 +2062,10 @@
         </w:rPr>
         <w:lastRenderedPageBreak/>
         <w:drawing>
-          <wp:inline distT="0" distB="0" distL="0" distR="0" wp14:anchorId="2643110D" wp14:editId="41189E11">
+          <wp:inline distT="0" distB="0" distL="0" distR="0" wp14:anchorId="51BABD92" wp14:editId="415AE130">
             <wp:extent cx="2865600" cy="2534400"/>
             <wp:effectExtent l="0" t="0" r="0" b="0"/>
-            <wp:docPr id="6" name="Picture 6"/>
+            <wp:docPr id="1" name="Picture 1"/>
             <wp:cNvGraphicFramePr>
               <a:graphicFrameLocks xmlns:a="http://schemas.openxmlformats.org/drawingml/2006/main" noChangeAspect="1"/>
             </wp:cNvGraphicFramePr>
@@ -2314,41 +2156,36 @@
       <w:pPr>
         <w:pStyle w:val="Caption"/>
       </w:pPr>
-      <w:bookmarkStart w:id="2" w:name="_Ref516750254"/>
+      <w:bookmarkStart w:id="1" w:name="_Ref516750254"/>
       <w:proofErr w:type="gramStart"/>
       <w:r>
         <w:t xml:space="preserve">Figure </w:t>
       </w:r>
+      <w:r>
+        <w:fldChar w:fldCharType="begin"/>
+      </w:r>
+      <w:r>
+        <w:instrText xml:space="preserve"> SEQ Figure \* ARABIC </w:instrText>
+      </w:r>
+      <w:r>
+        <w:fldChar w:fldCharType="separate"/>
+      </w:r>
+      <w:r>
+        <w:rPr>
+          <w:noProof/>
+        </w:rPr>
+        <w:t>2</w:t>
+      </w:r>
+      <w:r>
+        <w:fldChar w:fldCharType="end"/>
+      </w:r>
+      <w:bookmarkEnd w:id="1"/>
+      <w:r>
+        <w:t>.</w:t>
+      </w:r>
       <w:proofErr w:type="gramEnd"/>
       <w:r>
-        <w:fldChar w:fldCharType="begin"/>
-      </w:r>
-      <w:r>
-        <w:instrText xml:space="preserve"> SEQ Figure \* ARABIC </w:instrText>
-      </w:r>
-      <w:r>
-        <w:fldChar w:fldCharType="separate"/>
-      </w:r>
-      <w:r>
-        <w:rPr>
-          <w:noProof/>
-        </w:rPr>
-        <w:t>2</w:t>
-      </w:r>
-      <w:r>
-        <w:fldChar w:fldCharType="end"/>
-      </w:r>
-      <w:bookmarkEnd w:id="2"/>
-      <w:proofErr w:type="gramStart"/>
-      <w:r>
-        <w:t>.</w:t>
-      </w:r>
-      <w:proofErr w:type="gramEnd"/>
-      <w:r>
-        <w:t xml:space="preserve"> </w:t>
-      </w:r>
-      <w:r>
-        <w:t xml:space="preserve">Comparison of </w:t>
+        <w:t xml:space="preserve"> Comparison of </w:t>
       </w:r>
       <w:proofErr w:type="spellStart"/>
       <w:r>
@@ -2392,10 +2229,10 @@
           <w:lang w:eastAsia="en-GB"/>
         </w:rPr>
         <w:drawing>
-          <wp:inline distT="0" distB="0" distL="0" distR="0" wp14:anchorId="708BB745" wp14:editId="44CBC879">
+          <wp:inline distT="0" distB="0" distL="0" distR="0" wp14:anchorId="2759E3DA" wp14:editId="2AAD3088">
             <wp:extent cx="2865600" cy="2534400"/>
             <wp:effectExtent l="0" t="0" r="0" b="0"/>
-            <wp:docPr id="7" name="Picture 7"/>
+            <wp:docPr id="21" name="Picture 21"/>
             <wp:cNvGraphicFramePr>
               <a:graphicFrameLocks xmlns:a="http://schemas.openxmlformats.org/drawingml/2006/main" noChangeAspect="1"/>
             </wp:cNvGraphicFramePr>
@@ -2433,10 +2270,10 @@
           <w:lang w:eastAsia="en-GB"/>
         </w:rPr>
         <w:drawing>
-          <wp:inline distT="0" distB="0" distL="0" distR="0" wp14:anchorId="4FABE8AB" wp14:editId="39EAB8BF">
+          <wp:inline distT="0" distB="0" distL="0" distR="0" wp14:anchorId="4A518E43" wp14:editId="3799C5A7">
             <wp:extent cx="2865600" cy="2534400"/>
             <wp:effectExtent l="0" t="0" r="0" b="0"/>
-            <wp:docPr id="8" name="Picture 8"/>
+            <wp:docPr id="35" name="Picture 35"/>
             <wp:cNvGraphicFramePr>
               <a:graphicFrameLocks xmlns:a="http://schemas.openxmlformats.org/drawingml/2006/main" noChangeAspect="1"/>
             </wp:cNvGraphicFramePr>
@@ -2477,7 +2314,6 @@
       <w:r>
         <w:t xml:space="preserve">Figure </w:t>
       </w:r>
-      <w:proofErr w:type="gramEnd"/>
       <w:r>
         <w:fldChar w:fldCharType="begin"/>
       </w:r>
@@ -2496,7 +2332,6 @@
       <w:r>
         <w:fldChar w:fldCharType="end"/>
       </w:r>
-      <w:proofErr w:type="gramStart"/>
       <w:r>
         <w:t>.</w:t>
       </w:r>
@@ -2536,10 +2371,10 @@
           <w:lang w:eastAsia="en-GB"/>
         </w:rPr>
         <w:drawing>
-          <wp:inline distT="0" distB="0" distL="0" distR="0" wp14:anchorId="15429B1D" wp14:editId="46E88AA5">
+          <wp:inline distT="0" distB="0" distL="0" distR="0" wp14:anchorId="43FD2043" wp14:editId="1BB86C60">
             <wp:extent cx="2865600" cy="2534400"/>
             <wp:effectExtent l="0" t="0" r="0" b="0"/>
-            <wp:docPr id="10" name="Picture 10"/>
+            <wp:docPr id="36" name="Picture 36"/>
             <wp:cNvGraphicFramePr>
               <a:graphicFrameLocks xmlns:a="http://schemas.openxmlformats.org/drawingml/2006/main" noChangeAspect="1"/>
             </wp:cNvGraphicFramePr>
@@ -2577,10 +2412,10 @@
           <w:lang w:eastAsia="en-GB"/>
         </w:rPr>
         <w:drawing>
-          <wp:inline distT="0" distB="0" distL="0" distR="0" wp14:anchorId="3E7DE088" wp14:editId="09B21055">
+          <wp:inline distT="0" distB="0" distL="0" distR="0" wp14:anchorId="6946F616" wp14:editId="1BFEA911">
             <wp:extent cx="2865600" cy="2534400"/>
             <wp:effectExtent l="0" t="0" r="0" b="0"/>
-            <wp:docPr id="9" name="Picture 9"/>
+            <wp:docPr id="37" name="Picture 37"/>
             <wp:cNvGraphicFramePr>
               <a:graphicFrameLocks xmlns:a="http://schemas.openxmlformats.org/drawingml/2006/main" noChangeAspect="1"/>
             </wp:cNvGraphicFramePr>
@@ -2617,37 +2452,35 @@
       <w:pPr>
         <w:pStyle w:val="Caption"/>
       </w:pPr>
-      <w:bookmarkStart w:id="3" w:name="_Ref516751636"/>
+      <w:bookmarkStart w:id="2" w:name="_Ref516751636"/>
       <w:proofErr w:type="gramStart"/>
       <w:r>
         <w:t xml:space="preserve">Figure </w:t>
       </w:r>
+      <w:r>
+        <w:fldChar w:fldCharType="begin"/>
+      </w:r>
+      <w:r>
+        <w:instrText xml:space="preserve"> SEQ Figure \* ARABIC </w:instrText>
+      </w:r>
+      <w:r>
+        <w:fldChar w:fldCharType="separate"/>
+      </w:r>
+      <w:r>
+        <w:rPr>
+          <w:noProof/>
+        </w:rPr>
+        <w:t>4</w:t>
+      </w:r>
+      <w:r>
+        <w:fldChar w:fldCharType="end"/>
+      </w:r>
+      <w:bookmarkEnd w:id="2"/>
+      <w:r>
+        <w:t>.</w:t>
+      </w:r>
       <w:proofErr w:type="gramEnd"/>
       <w:r>
-        <w:fldChar w:fldCharType="begin"/>
-      </w:r>
-      <w:r>
-        <w:instrText xml:space="preserve"> SEQ Figure \* ARABIC </w:instrText>
-      </w:r>
-      <w:r>
-        <w:fldChar w:fldCharType="separate"/>
-      </w:r>
-      <w:r>
-        <w:rPr>
-          <w:noProof/>
-        </w:rPr>
-        <w:t>4</w:t>
-      </w:r>
-      <w:r>
-        <w:fldChar w:fldCharType="end"/>
-      </w:r>
-      <w:bookmarkEnd w:id="3"/>
-      <w:proofErr w:type="gramStart"/>
-      <w:r>
-        <w:t>.</w:t>
-      </w:r>
-      <w:proofErr w:type="gramEnd"/>
-      <w:r>
         <w:t xml:space="preserve"> Continuation of fitting </w:t>
       </w:r>
       <w:r>
@@ -2666,10 +2499,7 @@
         <w:t>'stretch', 0, 'bend', 0.</w:t>
       </w:r>
       <w:r>
-        <w:t>5</w:t>
-      </w:r>
-      <w:r>
-        <w:t>)</w:t>
+        <w:t>5)</w:t>
       </w:r>
       <w:r>
         <w:t xml:space="preserve"> (right)</w:t>
@@ -2725,10 +2555,51 @@
           <w:lang w:eastAsia="en-GB"/>
         </w:rPr>
         <w:drawing>
-          <wp:inline distT="0" distB="0" distL="0" distR="0" wp14:anchorId="1778B0B4" wp14:editId="65C94A89">
+          <wp:inline distT="0" distB="0" distL="0" distR="0" wp14:anchorId="120B4956" wp14:editId="2CDD8645">
             <wp:extent cx="2865600" cy="2534400"/>
             <wp:effectExtent l="0" t="0" r="0" b="0"/>
-            <wp:docPr id="11" name="Picture 11"/>
+            <wp:docPr id="38" name="Picture 38"/>
+            <wp:cNvGraphicFramePr>
+              <a:graphicFrameLocks xmlns:a="http://schemas.openxmlformats.org/drawingml/2006/main" noChangeAspect="1"/>
+            </wp:cNvGraphicFramePr>
+            <a:graphic xmlns:a="http://schemas.openxmlformats.org/drawingml/2006/main">
+              <a:graphicData uri="http://schemas.openxmlformats.org/drawingml/2006/picture">
+                <pic:pic xmlns:pic="http://schemas.openxmlformats.org/drawingml/2006/picture">
+                  <pic:nvPicPr>
+                    <pic:cNvPr id="1" name=""/>
+                    <pic:cNvPicPr/>
+                  </pic:nvPicPr>
+                  <pic:blipFill>
+                    <a:blip r:embed="rId14"/>
+                    <a:stretch>
+                      <a:fillRect/>
+                    </a:stretch>
+                  </pic:blipFill>
+                  <pic:spPr>
+                    <a:xfrm>
+                      <a:off x="0" y="0"/>
+                      <a:ext cx="2865600" cy="2534400"/>
+                    </a:xfrm>
+                    <a:prstGeom prst="rect">
+                      <a:avLst/>
+                    </a:prstGeom>
+                  </pic:spPr>
+                </pic:pic>
+              </a:graphicData>
+            </a:graphic>
+          </wp:inline>
+        </w:drawing>
+      </w:r>
+      <w:r>
+        <w:rPr>
+          <w:noProof/>
+          <w:lang w:eastAsia="en-GB"/>
+        </w:rPr>
+        <w:drawing>
+          <wp:inline distT="0" distB="0" distL="0" distR="0" wp14:anchorId="52CDBD7B" wp14:editId="6D98C3A8">
+            <wp:extent cx="2865600" cy="2534400"/>
+            <wp:effectExtent l="0" t="0" r="0" b="0"/>
+            <wp:docPr id="39" name="Picture 39"/>
             <wp:cNvGraphicFramePr>
               <a:graphicFrameLocks xmlns:a="http://schemas.openxmlformats.org/drawingml/2006/main" noChangeAspect="1"/>
             </wp:cNvGraphicFramePr>
@@ -2766,10 +2637,10 @@
           <w:lang w:eastAsia="en-GB"/>
         </w:rPr>
         <w:drawing>
-          <wp:inline distT="0" distB="0" distL="0" distR="0" wp14:anchorId="335EEFD3" wp14:editId="545C7E18">
+          <wp:inline distT="0" distB="0" distL="0" distR="0" wp14:anchorId="022C8827" wp14:editId="05EDB741">
             <wp:extent cx="2865600" cy="2534400"/>
             <wp:effectExtent l="0" t="0" r="0" b="0"/>
-            <wp:docPr id="12" name="Picture 12"/>
+            <wp:docPr id="40" name="Picture 40"/>
             <wp:cNvGraphicFramePr>
               <a:graphicFrameLocks xmlns:a="http://schemas.openxmlformats.org/drawingml/2006/main" noChangeAspect="1"/>
             </wp:cNvGraphicFramePr>
@@ -2807,10 +2678,10 @@
           <w:lang w:eastAsia="en-GB"/>
         </w:rPr>
         <w:drawing>
-          <wp:inline distT="0" distB="0" distL="0" distR="0" wp14:anchorId="1AB2D5A9" wp14:editId="75268984">
+          <wp:inline distT="0" distB="0" distL="0" distR="0" wp14:anchorId="36AB1B59" wp14:editId="14006137">
             <wp:extent cx="2865600" cy="2534400"/>
             <wp:effectExtent l="0" t="0" r="0" b="0"/>
-            <wp:docPr id="13" name="Picture 13"/>
+            <wp:docPr id="41" name="Picture 41"/>
             <wp:cNvGraphicFramePr>
               <a:graphicFrameLocks xmlns:a="http://schemas.openxmlformats.org/drawingml/2006/main" noChangeAspect="1"/>
             </wp:cNvGraphicFramePr>
@@ -2842,16 +2713,116 @@
           </wp:inline>
         </w:drawing>
       </w:r>
-      <w:r>
+    </w:p>
+    <w:p>
+      <w:pPr>
+        <w:pStyle w:val="Caption"/>
+      </w:pPr>
+      <w:bookmarkStart w:id="3" w:name="_Ref516763118"/>
+      <w:proofErr w:type="gramStart"/>
+      <w:r>
+        <w:t xml:space="preserve">Figure </w:t>
+      </w:r>
+      <w:r>
+        <w:fldChar w:fldCharType="begin"/>
+      </w:r>
+      <w:r>
+        <w:instrText xml:space="preserve"> SEQ Figure \* ARABIC </w:instrText>
+      </w:r>
+      <w:r>
+        <w:fldChar w:fldCharType="separate"/>
+      </w:r>
+      <w:r>
+        <w:rPr>
+          <w:noProof/>
+        </w:rPr>
+        <w:t>5</w:t>
+      </w:r>
+      <w:r>
+        <w:fldChar w:fldCharType="end"/>
+      </w:r>
+      <w:bookmarkEnd w:id="3"/>
+      <w:r>
+        <w:t>.</w:t>
+      </w:r>
+      <w:proofErr w:type="gramEnd"/>
+      <w:r>
+        <w:t xml:space="preserve"> Fitting of </w:t>
+      </w:r>
+      <w:proofErr w:type="spellStart"/>
+      <w:r>
+        <w:t>ElMap</w:t>
+      </w:r>
+      <w:proofErr w:type="spellEnd"/>
+      <w:r>
+        <w:t xml:space="preserve"> without restart for 'stretch', 0.01, 'bend', 1; 'stretch', 0, 'bend', 1; 'stretch', 0, 'bend', 0.5; 'stretch', 0, 'bend', 0.1</w:t>
+      </w:r>
+    </w:p>
+    <w:p>
+      <w:pPr>
+        <w:pStyle w:val="Heading1"/>
+      </w:pPr>
+      <w:r>
+        <w:t>Internal coordinates images</w:t>
+      </w:r>
+    </w:p>
+    <w:p>
+      <w:r>
+        <w:t>Projection</w:t>
+      </w:r>
+      <w:r>
+        <w:t>s</w:t>
+      </w:r>
+      <w:r>
+        <w:t xml:space="preserve"> of </w:t>
+      </w:r>
+      <w:r>
+        <w:t xml:space="preserve">points into nodes are presented in </w:t>
+      </w:r>
+      <w:r>
+        <w:fldChar w:fldCharType="begin"/>
+      </w:r>
+      <w:r>
+        <w:instrText xml:space="preserve"> REF _Ref516845116 \h </w:instrText>
+      </w:r>
+      <w:r>
+        <w:fldChar w:fldCharType="separate"/>
+      </w:r>
+      <w:r>
+        <w:t xml:space="preserve">Figure </w:t>
+      </w:r>
+      <w:r>
+        <w:rPr>
+          <w:noProof/>
+        </w:rPr>
+        <w:t>6</w:t>
+      </w:r>
+      <w:r>
+        <w:fldChar w:fldCharType="end"/>
+      </w:r>
+      <w:r>
+        <w:t>.</w:t>
+      </w:r>
+    </w:p>
+    <w:p>
+      <w:pPr>
+        <w:pStyle w:val="Caption"/>
         <w:rPr>
           <w:noProof/>
           <w:lang w:eastAsia="en-GB"/>
         </w:rPr>
+      </w:pPr>
+      <w:r>
+        <w:rPr>
+          <w:noProof/>
+          <w:lang w:eastAsia="en-GB"/>
+        </w:rPr>
+        <w:lastRenderedPageBreak/>
         <w:drawing>
-          <wp:inline distT="0" distB="0" distL="0" distR="0" wp14:anchorId="6F7876C1" wp14:editId="056D1EB1">
+          <wp:inline distT="0" distB="0" distL="0" distR="0" wp14:anchorId="6AB64D91" wp14:editId="23E78EA1">
             <wp:extent cx="2865600" cy="2534400"/>
             <wp:effectExtent l="0" t="0" r="0" b="0"/>
-            <wp:docPr id="14" name="Picture 14"/>
+            <wp:docPr id="15" name="Picture 15"/>
             <wp:cNvGraphicFramePr>
               <a:graphicFrameLocks xmlns:a="http://schemas.openxmlformats.org/drawingml/2006/main" noChangeAspect="1"/>
             </wp:cNvGraphicFramePr>
@@ -2883,136 +2854,16 @@
           </wp:inline>
         </w:drawing>
       </w:r>
-    </w:p>
-    <w:p>
-      <w:pPr>
-        <w:pStyle w:val="Caption"/>
-      </w:pPr>
-      <w:bookmarkStart w:id="4" w:name="_Ref516763118"/>
-      <w:proofErr w:type="gramStart"/>
-      <w:r>
-        <w:t xml:space="preserve">Figure </w:t>
-      </w:r>
-      <w:proofErr w:type="gramEnd"/>
-      <w:r>
-        <w:fldChar w:fldCharType="begin"/>
-      </w:r>
-      <w:r>
-        <w:instrText xml:space="preserve"> SEQ Figure \* ARABIC </w:instrText>
-      </w:r>
-      <w:r>
-        <w:fldChar w:fldCharType="separate"/>
-      </w:r>
-      <w:r>
-        <w:rPr>
-          <w:noProof/>
-        </w:rPr>
-        <w:t>5</w:t>
-      </w:r>
-      <w:r>
-        <w:fldChar w:fldCharType="end"/>
-      </w:r>
-      <w:bookmarkEnd w:id="4"/>
-      <w:proofErr w:type="gramStart"/>
-      <w:r>
-        <w:t>.</w:t>
-      </w:r>
-      <w:proofErr w:type="gramEnd"/>
-      <w:r>
-        <w:t xml:space="preserve"> Fitting of </w:t>
-      </w:r>
-      <w:proofErr w:type="spellStart"/>
-      <w:r>
-        <w:t>ElMap</w:t>
-      </w:r>
-      <w:proofErr w:type="spellEnd"/>
-      <w:r>
-        <w:t xml:space="preserve"> without restart for </w:t>
-      </w:r>
-      <w:r>
-        <w:t>'stretch', 0.01, 'bend', 1</w:t>
-      </w:r>
-      <w:r>
-        <w:t xml:space="preserve">; </w:t>
-      </w:r>
-      <w:r>
-        <w:t>'stretch', 0, 'bend', 1</w:t>
-      </w:r>
-      <w:r>
-        <w:t>;</w:t>
-      </w:r>
-      <w:r>
-        <w:t xml:space="preserve"> 'stretch', 0, 'bend', 0.5</w:t>
-      </w:r>
-      <w:r>
-        <w:t>; 'stretch', 0, 'bend', 0.1</w:t>
-      </w:r>
-    </w:p>
-    <w:p>
-      <w:pPr>
-        <w:pStyle w:val="Heading1"/>
-      </w:pPr>
-      <w:r>
-        <w:t>Internal coordinates images</w:t>
-      </w:r>
-    </w:p>
-    <w:p>
-      <w:r>
-        <w:t>Projection</w:t>
-      </w:r>
-      <w:r>
-        <w:t>s</w:t>
-      </w:r>
-      <w:r>
-        <w:t xml:space="preserve"> of </w:t>
-      </w:r>
-      <w:r>
-        <w:t xml:space="preserve">points into nodes are presented in </w:t>
-      </w:r>
-      <w:r>
-        <w:fldChar w:fldCharType="begin"/>
-      </w:r>
-      <w:r>
-        <w:instrText xml:space="preserve"> REF _Ref516845116 \h </w:instrText>
-      </w:r>
-      <w:r>
-        <w:fldChar w:fldCharType="separate"/>
-      </w:r>
-      <w:r>
-        <w:t xml:space="preserve">Figure </w:t>
-      </w:r>
-      <w:r>
-        <w:rPr>
-          <w:noProof/>
-        </w:rPr>
-        <w:t>6</w:t>
-      </w:r>
-      <w:r>
-        <w:fldChar w:fldCharType="end"/>
-      </w:r>
-      <w:r>
-        <w:t>.</w:t>
-      </w:r>
-    </w:p>
-    <w:p>
-      <w:pPr>
-        <w:pStyle w:val="Caption"/>
+      <w:r>
         <w:rPr>
           <w:noProof/>
           <w:lang w:eastAsia="en-GB"/>
         </w:rPr>
-      </w:pPr>
-      <w:r>
-        <w:rPr>
-          <w:noProof/>
-          <w:lang w:eastAsia="en-GB"/>
-        </w:rPr>
-        <w:lastRenderedPageBreak/>
         <w:drawing>
-          <wp:inline distT="0" distB="0" distL="0" distR="0" wp14:anchorId="6AB64D91" wp14:editId="23E78EA1">
+          <wp:inline distT="0" distB="0" distL="0" distR="0" wp14:anchorId="4117C64B" wp14:editId="7810E222">
             <wp:extent cx="2865600" cy="2534400"/>
             <wp:effectExtent l="0" t="0" r="0" b="0"/>
-            <wp:docPr id="15" name="Picture 15"/>
+            <wp:docPr id="16" name="Picture 16"/>
             <wp:cNvGraphicFramePr>
               <a:graphicFrameLocks xmlns:a="http://schemas.openxmlformats.org/drawingml/2006/main" noChangeAspect="1"/>
             </wp:cNvGraphicFramePr>
@@ -3049,11 +2900,18 @@
           <w:noProof/>
           <w:lang w:eastAsia="en-GB"/>
         </w:rPr>
+        <w:t xml:space="preserve"> </w:t>
+      </w:r>
+      <w:r>
+        <w:rPr>
+          <w:noProof/>
+          <w:lang w:eastAsia="en-GB"/>
+        </w:rPr>
         <w:drawing>
-          <wp:inline distT="0" distB="0" distL="0" distR="0" wp14:anchorId="4117C64B" wp14:editId="7810E222">
+          <wp:inline distT="0" distB="0" distL="0" distR="0" wp14:anchorId="04E93DDD" wp14:editId="7C34BDC1">
             <wp:extent cx="2865600" cy="2534400"/>
             <wp:effectExtent l="0" t="0" r="0" b="0"/>
-            <wp:docPr id="16" name="Picture 16"/>
+            <wp:docPr id="17" name="Picture 17"/>
             <wp:cNvGraphicFramePr>
               <a:graphicFrameLocks xmlns:a="http://schemas.openxmlformats.org/drawingml/2006/main" noChangeAspect="1"/>
             </wp:cNvGraphicFramePr>
@@ -3090,18 +2948,11 @@
           <w:noProof/>
           <w:lang w:eastAsia="en-GB"/>
         </w:rPr>
-        <w:t xml:space="preserve"> </w:t>
-      </w:r>
-      <w:r>
-        <w:rPr>
-          <w:noProof/>
-          <w:lang w:eastAsia="en-GB"/>
-        </w:rPr>
         <w:drawing>
-          <wp:inline distT="0" distB="0" distL="0" distR="0" wp14:anchorId="04E93DDD" wp14:editId="7C34BDC1">
+          <wp:inline distT="0" distB="0" distL="0" distR="0" wp14:anchorId="41E1E18A" wp14:editId="2DA43597">
             <wp:extent cx="2865600" cy="2534400"/>
             <wp:effectExtent l="0" t="0" r="0" b="0"/>
-            <wp:docPr id="17" name="Picture 17"/>
+            <wp:docPr id="18" name="Picture 18"/>
             <wp:cNvGraphicFramePr>
               <a:graphicFrameLocks xmlns:a="http://schemas.openxmlformats.org/drawingml/2006/main" noChangeAspect="1"/>
             </wp:cNvGraphicFramePr>
@@ -3139,10 +2990,10 @@
           <w:lang w:eastAsia="en-GB"/>
         </w:rPr>
         <w:drawing>
-          <wp:inline distT="0" distB="0" distL="0" distR="0" wp14:anchorId="41E1E18A" wp14:editId="2DA43597">
+          <wp:inline distT="0" distB="0" distL="0" distR="0" wp14:anchorId="3AAA3E26" wp14:editId="48E01AA5">
             <wp:extent cx="2865600" cy="2534400"/>
             <wp:effectExtent l="0" t="0" r="0" b="0"/>
-            <wp:docPr id="18" name="Picture 18"/>
+            <wp:docPr id="24" name="Picture 24"/>
             <wp:cNvGraphicFramePr>
               <a:graphicFrameLocks xmlns:a="http://schemas.openxmlformats.org/drawingml/2006/main" noChangeAspect="1"/>
             </wp:cNvGraphicFramePr>
@@ -3180,10 +3031,10 @@
           <w:lang w:eastAsia="en-GB"/>
         </w:rPr>
         <w:drawing>
-          <wp:inline distT="0" distB="0" distL="0" distR="0" wp14:anchorId="3AAA3E26" wp14:editId="48E01AA5">
+          <wp:inline distT="0" distB="0" distL="0" distR="0" wp14:anchorId="33BD3741" wp14:editId="777B5729">
             <wp:extent cx="2865600" cy="2534400"/>
             <wp:effectExtent l="0" t="0" r="0" b="0"/>
-            <wp:docPr id="24" name="Picture 24"/>
+            <wp:docPr id="25" name="Picture 25"/>
             <wp:cNvGraphicFramePr>
               <a:graphicFrameLocks xmlns:a="http://schemas.openxmlformats.org/drawingml/2006/main" noChangeAspect="1"/>
             </wp:cNvGraphicFramePr>
@@ -3215,16 +3066,58 @@
           </wp:inline>
         </w:drawing>
       </w:r>
+    </w:p>
+    <w:p>
+      <w:pPr>
+        <w:pStyle w:val="Caption"/>
+      </w:pPr>
+      <w:bookmarkStart w:id="4" w:name="_Ref516845116"/>
+      <w:proofErr w:type="gramStart"/>
+      <w:r>
+        <w:t xml:space="preserve">Figure </w:t>
+      </w:r>
+      <w:r>
+        <w:fldChar w:fldCharType="begin"/>
+      </w:r>
+      <w:r>
+        <w:instrText xml:space="preserve"> SEQ Figure \* ARABIC </w:instrText>
+      </w:r>
+      <w:r>
+        <w:fldChar w:fldCharType="separate"/>
+      </w:r>
+      <w:r>
+        <w:rPr>
+          <w:noProof/>
+        </w:rPr>
+        <w:t>6</w:t>
+      </w:r>
+      <w:r>
+        <w:fldChar w:fldCharType="end"/>
+      </w:r>
+      <w:bookmarkEnd w:id="4"/>
+      <w:r>
+        <w:t>.</w:t>
+      </w:r>
+      <w:proofErr w:type="gramEnd"/>
+      <w:r>
+        <w:t xml:space="preserve"> Nodes proportional to number of projected points: map1 is left and map2 is right</w:t>
+      </w:r>
+    </w:p>
+    <w:p>
+      <w:pPr>
+        <w:pStyle w:val="Caption"/>
+      </w:pPr>
       <w:r>
         <w:rPr>
           <w:noProof/>
           <w:lang w:eastAsia="en-GB"/>
         </w:rPr>
+        <w:lastRenderedPageBreak/>
         <w:drawing>
-          <wp:inline distT="0" distB="0" distL="0" distR="0" wp14:anchorId="33BD3741" wp14:editId="777B5729">
+          <wp:inline distT="0" distB="0" distL="0" distR="0" wp14:anchorId="47FE7AE1" wp14:editId="785643C1">
             <wp:extent cx="2865600" cy="2534400"/>
             <wp:effectExtent l="0" t="0" r="0" b="0"/>
-            <wp:docPr id="25" name="Picture 25"/>
+            <wp:docPr id="22" name="Picture 22"/>
             <wp:cNvGraphicFramePr>
               <a:graphicFrameLocks xmlns:a="http://schemas.openxmlformats.org/drawingml/2006/main" noChangeAspect="1"/>
             </wp:cNvGraphicFramePr>
@@ -3256,60 +3149,16 @@
           </wp:inline>
         </w:drawing>
       </w:r>
-    </w:p>
-    <w:p>
-      <w:pPr>
-        <w:pStyle w:val="Caption"/>
-      </w:pPr>
-      <w:bookmarkStart w:id="5" w:name="_Ref516845116"/>
-      <w:proofErr w:type="gramStart"/>
-      <w:r>
-        <w:t xml:space="preserve">Figure </w:t>
-      </w:r>
-      <w:proofErr w:type="gramEnd"/>
-      <w:r>
-        <w:fldChar w:fldCharType="begin"/>
-      </w:r>
-      <w:r>
-        <w:instrText xml:space="preserve"> SEQ Figure \* ARABIC </w:instrText>
-      </w:r>
-      <w:r>
-        <w:fldChar w:fldCharType="separate"/>
-      </w:r>
-      <w:r>
-        <w:rPr>
-          <w:noProof/>
-        </w:rPr>
-        <w:t>6</w:t>
-      </w:r>
-      <w:r>
-        <w:fldChar w:fldCharType="end"/>
-      </w:r>
-      <w:bookmarkEnd w:id="5"/>
-      <w:proofErr w:type="gramStart"/>
-      <w:r>
-        <w:t>.</w:t>
-      </w:r>
-      <w:proofErr w:type="gramEnd"/>
-      <w:r>
-        <w:t xml:space="preserve"> Nodes proportional to number of projected points: map1 is left and map2 is right</w:t>
-      </w:r>
-    </w:p>
-    <w:p>
-      <w:pPr>
-        <w:pStyle w:val="Caption"/>
-      </w:pPr>
       <w:r>
         <w:rPr>
           <w:noProof/>
           <w:lang w:eastAsia="en-GB"/>
         </w:rPr>
-        <w:lastRenderedPageBreak/>
         <w:drawing>
-          <wp:inline distT="0" distB="0" distL="0" distR="0" wp14:anchorId="47FE7AE1" wp14:editId="785643C1">
+          <wp:inline distT="0" distB="0" distL="0" distR="0" wp14:anchorId="34FF8221" wp14:editId="3FE3F4AB">
             <wp:extent cx="2865600" cy="2534400"/>
             <wp:effectExtent l="0" t="0" r="0" b="0"/>
-            <wp:docPr id="22" name="Picture 22"/>
+            <wp:docPr id="23" name="Picture 23"/>
             <wp:cNvGraphicFramePr>
               <a:graphicFrameLocks xmlns:a="http://schemas.openxmlformats.org/drawingml/2006/main" noChangeAspect="1"/>
             </wp:cNvGraphicFramePr>
@@ -3341,16 +3190,56 @@
           </wp:inline>
         </w:drawing>
       </w:r>
+    </w:p>
+    <w:p>
+      <w:pPr>
+        <w:pStyle w:val="Caption"/>
+      </w:pPr>
+      <w:proofErr w:type="gramStart"/>
+      <w:r>
+        <w:t xml:space="preserve">Figure </w:t>
+      </w:r>
+      <w:r>
+        <w:fldChar w:fldCharType="begin"/>
+      </w:r>
+      <w:r>
+        <w:instrText xml:space="preserve"> SEQ Figure \* ARABIC </w:instrText>
+      </w:r>
+      <w:r>
+        <w:fldChar w:fldCharType="separate"/>
+      </w:r>
+      <w:r>
+        <w:rPr>
+          <w:noProof/>
+        </w:rPr>
+        <w:t>7</w:t>
+      </w:r>
+      <w:r>
+        <w:fldChar w:fldCharType="end"/>
+      </w:r>
+      <w:r>
+        <w:t>.</w:t>
+      </w:r>
+      <w:proofErr w:type="gramEnd"/>
+      <w:r>
+        <w:t xml:space="preserve"> Projection to edges: map1 is left and map2 is right</w:t>
+      </w:r>
+    </w:p>
+    <w:p>
+      <w:pPr>
+        <w:ind w:firstLine="0"/>
+        <w:jc w:val="center"/>
+      </w:pPr>
       <w:r>
         <w:rPr>
           <w:noProof/>
           <w:lang w:eastAsia="en-GB"/>
         </w:rPr>
         <w:drawing>
-          <wp:inline distT="0" distB="0" distL="0" distR="0" wp14:anchorId="34FF8221" wp14:editId="3FE3F4AB">
+          <wp:inline distT="0" distB="0" distL="0" distR="0" wp14:anchorId="4106B8FC" wp14:editId="062CB544">
             <wp:extent cx="2865600" cy="2534400"/>
             <wp:effectExtent l="0" t="0" r="0" b="0"/>
-            <wp:docPr id="23" name="Picture 23"/>
+            <wp:docPr id="26" name="Picture 26"/>
             <wp:cNvGraphicFramePr>
               <a:graphicFrameLocks xmlns:a="http://schemas.openxmlformats.org/drawingml/2006/main" noChangeAspect="1"/>
             </wp:cNvGraphicFramePr>
@@ -3382,61 +3271,16 @@
           </wp:inline>
         </w:drawing>
       </w:r>
-    </w:p>
-    <w:p>
-      <w:pPr>
-        <w:pStyle w:val="Caption"/>
-      </w:pPr>
-      <w:proofErr w:type="gramStart"/>
-      <w:r>
-        <w:t xml:space="preserve">Figure </w:t>
-      </w:r>
-      <w:proofErr w:type="gramEnd"/>
-      <w:r>
-        <w:fldChar w:fldCharType="begin"/>
-      </w:r>
-      <w:r>
-        <w:instrText xml:space="preserve"> SEQ Figure \* ARABIC </w:instrText>
-      </w:r>
-      <w:r>
-        <w:fldChar w:fldCharType="separate"/>
-      </w:r>
-      <w:r>
-        <w:rPr>
-          <w:noProof/>
-        </w:rPr>
-        <w:t>7</w:t>
-      </w:r>
-      <w:r>
-        <w:fldChar w:fldCharType="end"/>
-      </w:r>
-      <w:proofErr w:type="gramStart"/>
-      <w:r>
-        <w:t>.</w:t>
-      </w:r>
-      <w:proofErr w:type="gramEnd"/>
-      <w:r>
-        <w:t xml:space="preserve"> Projection to edges</w:t>
-      </w:r>
-      <w:r>
-        <w:t>: map1 is left and map2 is right</w:t>
-      </w:r>
-    </w:p>
-    <w:p>
-      <w:pPr>
-        <w:ind w:firstLine="0"/>
-        <w:jc w:val="center"/>
-      </w:pPr>
       <w:r>
         <w:rPr>
           <w:noProof/>
           <w:lang w:eastAsia="en-GB"/>
         </w:rPr>
         <w:drawing>
-          <wp:inline distT="0" distB="0" distL="0" distR="0" wp14:anchorId="4106B8FC" wp14:editId="062CB544">
+          <wp:inline distT="0" distB="0" distL="0" distR="0" wp14:anchorId="49573FB6" wp14:editId="5C96A23D">
             <wp:extent cx="2865600" cy="2534400"/>
             <wp:effectExtent l="0" t="0" r="0" b="0"/>
-            <wp:docPr id="26" name="Picture 26"/>
+            <wp:docPr id="27" name="Picture 27"/>
             <wp:cNvGraphicFramePr>
               <a:graphicFrameLocks xmlns:a="http://schemas.openxmlformats.org/drawingml/2006/main" noChangeAspect="1"/>
             </wp:cNvGraphicFramePr>
@@ -3468,16 +3312,162 @@
           </wp:inline>
         </w:drawing>
       </w:r>
+    </w:p>
+    <w:p>
+      <w:pPr>
+        <w:pStyle w:val="Caption"/>
+      </w:pPr>
+      <w:proofErr w:type="gramStart"/>
+      <w:r>
+        <w:t xml:space="preserve">Figure </w:t>
+      </w:r>
+      <w:r>
+        <w:fldChar w:fldCharType="begin"/>
+      </w:r>
+      <w:r>
+        <w:instrText xml:space="preserve"> SEQ Figure \* ARABIC </w:instrText>
+      </w:r>
+      <w:r>
+        <w:fldChar w:fldCharType="separate"/>
+      </w:r>
+      <w:r>
+        <w:rPr>
+          <w:noProof/>
+        </w:rPr>
+        <w:t>8</w:t>
+      </w:r>
+      <w:r>
+        <w:fldChar w:fldCharType="end"/>
+      </w:r>
+      <w:r>
+        <w:t>.</w:t>
+      </w:r>
+      <w:proofErr w:type="gramEnd"/>
+      <w:r>
+        <w:t xml:space="preserve"> Projection to faces: map1 is left and map2 is right</w:t>
+      </w:r>
+    </w:p>
+    <w:p>
+      <w:pPr>
+        <w:pStyle w:val="Heading1"/>
+      </w:pPr>
+      <w:r>
+        <w:t>Test with dimensionality reduction</w:t>
+      </w:r>
+    </w:p>
+    <w:p>
+      <w:r>
+        <w:t xml:space="preserve">Results of test are exactly the same as for direct test exclude time spent which is presented in the </w:t>
+      </w:r>
+      <w:r>
+        <w:t>‘</w:t>
+      </w:r>
+      <w:r>
+        <w:rPr>
+          <w:rFonts w:cs="Times New Roman"/>
+          <w:sz w:val="20"/>
+          <w:szCs w:val="20"/>
+        </w:rPr>
+        <w:t>After DR</w:t>
+      </w:r>
+      <w:r>
+        <w:t xml:space="preserve">’ </w:t>
+      </w:r>
+      <w:r>
+        <w:t xml:space="preserve">column of </w:t>
+      </w:r>
+      <w:r>
+        <w:fldChar w:fldCharType="begin"/>
+      </w:r>
+      <w:r>
+        <w:instrText xml:space="preserve"> REF _Ref516735290 \h </w:instrText>
+      </w:r>
+      <w:r>
+        <w:fldChar w:fldCharType="separate"/>
+      </w:r>
+      <w:r>
+        <w:t xml:space="preserve">Table </w:t>
+      </w:r>
+      <w:r>
+        <w:rPr>
+          <w:noProof/>
+        </w:rPr>
+        <w:t>1</w:t>
+      </w:r>
+      <w:r>
+        <w:fldChar w:fldCharType="end"/>
+      </w:r>
+      <w:r>
+        <w:t>. We can see significant acceleration of computing with the same results.</w:t>
+      </w:r>
+    </w:p>
+    <w:p>
+      <w:pPr>
+        <w:pStyle w:val="Heading1"/>
+      </w:pPr>
+      <w:r>
+        <w:t>Transposed test</w:t>
+      </w:r>
+    </w:p>
+    <w:p>
+      <w:r>
+        <w:t xml:space="preserve">Figures of transposed test (Each gene is object and sample of patients is </w:t>
+      </w:r>
+      <w:r>
+        <w:t>set of attributes. Spent time is presented in ‘</w:t>
+      </w:r>
+      <w:r>
+        <w:rPr>
+          <w:rFonts w:cs="Times New Roman"/>
+          <w:sz w:val="20"/>
+          <w:szCs w:val="20"/>
+        </w:rPr>
+        <w:t>Transposed</w:t>
+      </w:r>
+      <w:r>
+        <w:t xml:space="preserve">’ column of </w:t>
+      </w:r>
+      <w:r>
+        <w:fldChar w:fldCharType="begin"/>
+      </w:r>
+      <w:r>
+        <w:instrText xml:space="preserve"> REF _Ref516735290 \h </w:instrText>
+      </w:r>
+      <w:r>
+        <w:fldChar w:fldCharType="separate"/>
+      </w:r>
+      <w:r>
+        <w:t xml:space="preserve">Table </w:t>
+      </w:r>
+      <w:r>
+        <w:rPr>
+          <w:noProof/>
+        </w:rPr>
+        <w:t>1</w:t>
+      </w:r>
+      <w:r>
+        <w:fldChar w:fldCharType="end"/>
+      </w:r>
+      <w:r>
+        <w:t>.</w:t>
+      </w:r>
+    </w:p>
+    <w:p>
+      <w:pPr>
+        <w:ind w:firstLine="0"/>
+        <w:jc w:val="center"/>
+      </w:pPr>
       <w:r>
         <w:rPr>
           <w:noProof/>
           <w:lang w:eastAsia="en-GB"/>
         </w:rPr>
+        <w:lastRenderedPageBreak/>
         <w:drawing>
-          <wp:inline distT="0" distB="0" distL="0" distR="0" wp14:anchorId="49573FB6" wp14:editId="5C96A23D">
+          <wp:inline distT="0" distB="0" distL="0" distR="0" wp14:anchorId="1A0F6E8E" wp14:editId="2EF38E30">
             <wp:extent cx="2865600" cy="2534400"/>
             <wp:effectExtent l="0" t="0" r="0" b="0"/>
-            <wp:docPr id="27" name="Picture 27"/>
+            <wp:docPr id="34" name="Picture 34"/>
             <wp:cNvGraphicFramePr>
               <a:graphicFrameLocks xmlns:a="http://schemas.openxmlformats.org/drawingml/2006/main" noChangeAspect="1"/>
             </wp:cNvGraphicFramePr>
@@ -3509,6 +3499,8 @@
           </wp:inline>
         </w:drawing>
       </w:r>
+      <w:bookmarkStart w:id="5" w:name="_GoBack"/>
+      <w:bookmarkEnd w:id="5"/>
     </w:p>
     <w:p>
       <w:pPr>
@@ -3518,164 +3510,46 @@
       <w:r>
         <w:t xml:space="preserve">Figure </w:t>
       </w:r>
+      <w:r>
+        <w:fldChar w:fldCharType="begin"/>
+      </w:r>
+      <w:r>
+        <w:instrText xml:space="preserve"> SEQ Figure \* ARABIC </w:instrText>
+      </w:r>
+      <w:r>
+        <w:fldChar w:fldCharType="separate"/>
+      </w:r>
+      <w:r>
+        <w:rPr>
+          <w:noProof/>
+        </w:rPr>
+        <w:t>9</w:t>
+      </w:r>
+      <w:r>
+        <w:fldChar w:fldCharType="end"/>
+      </w:r>
+      <w:r>
+        <w:t>.</w:t>
+      </w:r>
       <w:proofErr w:type="gramEnd"/>
       <w:r>
-        <w:fldChar w:fldCharType="begin"/>
-      </w:r>
-      <w:r>
-        <w:instrText xml:space="preserve"> SEQ Figure \* ARABIC </w:instrText>
-      </w:r>
-      <w:r>
-        <w:fldChar w:fldCharType="separate"/>
-      </w:r>
-      <w:r>
-        <w:rPr>
-          <w:noProof/>
-        </w:rPr>
-        <w:t>8</w:t>
-      </w:r>
-      <w:r>
-        <w:fldChar w:fldCharType="end"/>
-      </w:r>
-      <w:proofErr w:type="gramStart"/>
-      <w:r>
-        <w:t>.</w:t>
-      </w:r>
-      <w:proofErr w:type="gramEnd"/>
-      <w:r>
-        <w:t xml:space="preserve"> Projection to </w:t>
-      </w:r>
-      <w:r>
-        <w:t>faces</w:t>
-      </w:r>
-      <w:r>
-        <w:t>: map1 is left and map2 is right</w:t>
+        <w:t xml:space="preserve"> 3D image of genes distribution</w:t>
       </w:r>
     </w:p>
     <w:p>
       <w:pPr>
-        <w:pStyle w:val="Heading1"/>
-      </w:pPr>
-      <w:r>
-        <w:t>Test with dimensionality reduction</w:t>
-      </w:r>
-    </w:p>
-    <w:p>
-      <w:r>
-        <w:t xml:space="preserve">Results of test are exactly the same as for direct test exclude time spent which is presented in the </w:t>
-      </w:r>
-      <w:r>
-        <w:t>‘</w:t>
-      </w:r>
-      <w:r>
-        <w:rPr>
-          <w:rFonts w:cs="Times New Roman"/>
-          <w:sz w:val="20"/>
-          <w:szCs w:val="20"/>
-        </w:rPr>
-        <w:t>After DR</w:t>
-      </w:r>
-      <w:r>
-        <w:t xml:space="preserve">’ </w:t>
-      </w:r>
-      <w:r>
-        <w:t xml:space="preserve">column of </w:t>
-      </w:r>
-      <w:r>
-        <w:fldChar w:fldCharType="begin"/>
-      </w:r>
-      <w:r>
-        <w:instrText xml:space="preserve"> REF _Ref516735290 \h </w:instrText>
-      </w:r>
-      <w:r>
-        <w:fldChar w:fldCharType="separate"/>
-      </w:r>
-      <w:r>
-        <w:t xml:space="preserve">Table </w:t>
-      </w:r>
-      <w:r>
-        <w:rPr>
-          <w:noProof/>
-        </w:rPr>
-        <w:t>1</w:t>
-      </w:r>
-      <w:r>
-        <w:fldChar w:fldCharType="end"/>
-      </w:r>
-      <w:r>
-        <w:t>. We can see significant acceleration of computing with the same results.</w:t>
-      </w:r>
-    </w:p>
-    <w:p>
-      <w:pPr>
-        <w:pStyle w:val="Heading1"/>
-      </w:pPr>
-      <w:r>
-        <w:t>Transposed test</w:t>
-      </w:r>
-    </w:p>
-    <w:p>
-      <w:r>
-        <w:t xml:space="preserve">Figures of transposed test (Each gene is object and sample of patients is </w:t>
-      </w:r>
-      <w:r>
-        <w:t xml:space="preserve">set of attributes. Spent time is presented in </w:t>
-      </w:r>
-      <w:r>
-        <w:t>‘</w:t>
-      </w:r>
-      <w:r>
-        <w:rPr>
-          <w:rFonts w:cs="Times New Roman"/>
-          <w:sz w:val="20"/>
-          <w:szCs w:val="20"/>
-        </w:rPr>
-        <w:t>Transposed</w:t>
-      </w:r>
-      <w:r>
-        <w:t xml:space="preserve">’ column of </w:t>
-      </w:r>
-      <w:r>
-        <w:fldChar w:fldCharType="begin"/>
-      </w:r>
-      <w:r>
-        <w:instrText xml:space="preserve"> REF _Ref516735290 \h </w:instrText>
-      </w:r>
-      <w:r>
-        <w:fldChar w:fldCharType="separate"/>
-      </w:r>
-      <w:r>
-        <w:t xml:space="preserve">Table </w:t>
-      </w:r>
-      <w:r>
-        <w:rPr>
-          <w:noProof/>
-        </w:rPr>
-        <w:t>1</w:t>
-      </w:r>
-      <w:r>
-        <w:fldChar w:fldCharType="end"/>
-      </w:r>
-      <w:r>
-        <w:t>.</w:t>
-      </w:r>
-    </w:p>
-    <w:p>
-      <w:pPr>
-        <w:ind w:firstLine="0"/>
-        <w:jc w:val="center"/>
+        <w:pStyle w:val="Caption"/>
       </w:pPr>
       <w:r>
         <w:rPr>
           <w:noProof/>
           <w:lang w:eastAsia="en-GB"/>
         </w:rPr>
-        <w:lastRenderedPageBreak/>
         <w:drawing>
-          <wp:inline distT="0" distB="0" distL="0" distR="0" wp14:anchorId="1A0F6E8E" wp14:editId="2EF38E30">
+          <wp:inline distT="0" distB="0" distL="0" distR="0" wp14:anchorId="5F425A6D" wp14:editId="143626F0">
             <wp:extent cx="2865600" cy="2534400"/>
             <wp:effectExtent l="0" t="0" r="0" b="0"/>
-            <wp:docPr id="34" name="Picture 34"/>
+            <wp:docPr id="33" name="Picture 33"/>
             <wp:cNvGraphicFramePr>
               <a:graphicFrameLocks xmlns:a="http://schemas.openxmlformats.org/drawingml/2006/main" noChangeAspect="1"/>
             </wp:cNvGraphicFramePr>
@@ -3707,57 +3581,16 @@
           </wp:inline>
         </w:drawing>
       </w:r>
-    </w:p>
-    <w:p>
-      <w:pPr>
-        <w:pStyle w:val="Caption"/>
-      </w:pPr>
-      <w:proofErr w:type="gramStart"/>
-      <w:r>
-        <w:t xml:space="preserve">Figure </w:t>
-      </w:r>
-      <w:proofErr w:type="gramEnd"/>
-      <w:r>
-        <w:fldChar w:fldCharType="begin"/>
-      </w:r>
-      <w:r>
-        <w:instrText xml:space="preserve"> SEQ Figure \* ARABIC </w:instrText>
-      </w:r>
-      <w:r>
-        <w:fldChar w:fldCharType="separate"/>
-      </w:r>
-      <w:r>
-        <w:rPr>
-          <w:noProof/>
-        </w:rPr>
-        <w:t>9</w:t>
-      </w:r>
-      <w:r>
-        <w:fldChar w:fldCharType="end"/>
-      </w:r>
-      <w:proofErr w:type="gramStart"/>
-      <w:r>
-        <w:t>.</w:t>
-      </w:r>
-      <w:proofErr w:type="gramEnd"/>
-      <w:r>
-        <w:t xml:space="preserve"> 3D image of genes distribution</w:t>
-      </w:r>
-    </w:p>
-    <w:p>
-      <w:pPr>
-        <w:pStyle w:val="Caption"/>
-      </w:pPr>
       <w:r>
         <w:rPr>
           <w:noProof/>
           <w:lang w:eastAsia="en-GB"/>
         </w:rPr>
         <w:drawing>
-          <wp:inline distT="0" distB="0" distL="0" distR="0" wp14:anchorId="5F425A6D" wp14:editId="143626F0">
+          <wp:inline distT="0" distB="0" distL="0" distR="0" wp14:anchorId="51B8CF9A" wp14:editId="07A3FBC0">
             <wp:extent cx="2865600" cy="2534400"/>
             <wp:effectExtent l="0" t="0" r="0" b="0"/>
-            <wp:docPr id="33" name="Picture 33"/>
+            <wp:docPr id="32" name="Picture 32"/>
             <wp:cNvGraphicFramePr>
               <a:graphicFrameLocks xmlns:a="http://schemas.openxmlformats.org/drawingml/2006/main" noChangeAspect="1"/>
             </wp:cNvGraphicFramePr>
@@ -3789,16 +3622,55 @@
           </wp:inline>
         </w:drawing>
       </w:r>
+    </w:p>
+    <w:p>
+      <w:pPr>
+        <w:pStyle w:val="Caption"/>
+      </w:pPr>
+      <w:proofErr w:type="gramStart"/>
+      <w:r>
+        <w:t xml:space="preserve">Figure </w:t>
+      </w:r>
+      <w:r>
+        <w:fldChar w:fldCharType="begin"/>
+      </w:r>
+      <w:r>
+        <w:instrText xml:space="preserve"> SEQ Figure \* ARABIC </w:instrText>
+      </w:r>
+      <w:r>
+        <w:fldChar w:fldCharType="separate"/>
+      </w:r>
+      <w:r>
+        <w:rPr>
+          <w:noProof/>
+        </w:rPr>
+        <w:t>10</w:t>
+      </w:r>
+      <w:r>
+        <w:fldChar w:fldCharType="end"/>
+      </w:r>
+      <w:r>
+        <w:t>.</w:t>
+      </w:r>
+      <w:proofErr w:type="gramEnd"/>
+      <w:r>
+        <w:t xml:space="preserve"> Nodes proportional to number of projected points: map1 is left and map2 is right</w:t>
+      </w:r>
+    </w:p>
+    <w:p>
+      <w:pPr>
+        <w:pStyle w:val="Caption"/>
+      </w:pPr>
       <w:r>
         <w:rPr>
           <w:noProof/>
           <w:lang w:eastAsia="en-GB"/>
         </w:rPr>
         <w:drawing>
-          <wp:inline distT="0" distB="0" distL="0" distR="0" wp14:anchorId="51B8CF9A" wp14:editId="07A3FBC0">
+          <wp:inline distT="0" distB="0" distL="0" distR="0" wp14:anchorId="54164F1D" wp14:editId="04E4F1F2">
             <wp:extent cx="2865600" cy="2534400"/>
             <wp:effectExtent l="0" t="0" r="0" b="0"/>
-            <wp:docPr id="32" name="Picture 32"/>
+            <wp:docPr id="31" name="Picture 31"/>
             <wp:cNvGraphicFramePr>
               <a:graphicFrameLocks xmlns:a="http://schemas.openxmlformats.org/drawingml/2006/main" noChangeAspect="1"/>
             </wp:cNvGraphicFramePr>
@@ -3830,57 +3702,16 @@
           </wp:inline>
         </w:drawing>
       </w:r>
-    </w:p>
-    <w:p>
-      <w:pPr>
-        <w:pStyle w:val="Caption"/>
-      </w:pPr>
-      <w:proofErr w:type="gramStart"/>
-      <w:r>
-        <w:t xml:space="preserve">Figure </w:t>
-      </w:r>
-      <w:proofErr w:type="gramEnd"/>
-      <w:r>
-        <w:fldChar w:fldCharType="begin"/>
-      </w:r>
-      <w:r>
-        <w:instrText xml:space="preserve"> SEQ Figure \* ARABIC </w:instrText>
-      </w:r>
-      <w:r>
-        <w:fldChar w:fldCharType="separate"/>
-      </w:r>
-      <w:r>
-        <w:rPr>
-          <w:noProof/>
-        </w:rPr>
-        <w:t>10</w:t>
-      </w:r>
-      <w:r>
-        <w:fldChar w:fldCharType="end"/>
-      </w:r>
-      <w:proofErr w:type="gramStart"/>
-      <w:r>
-        <w:t>.</w:t>
-      </w:r>
-      <w:proofErr w:type="gramEnd"/>
-      <w:r>
-        <w:t xml:space="preserve"> Nodes proportional to number of projected points: map1 is left and map2 is right</w:t>
-      </w:r>
-    </w:p>
-    <w:p>
-      <w:pPr>
-        <w:pStyle w:val="Caption"/>
-      </w:pPr>
       <w:r>
         <w:rPr>
           <w:noProof/>
           <w:lang w:eastAsia="en-GB"/>
         </w:rPr>
         <w:drawing>
-          <wp:inline distT="0" distB="0" distL="0" distR="0" wp14:anchorId="54164F1D" wp14:editId="04E4F1F2">
+          <wp:inline distT="0" distB="0" distL="0" distR="0" wp14:anchorId="06003ED3" wp14:editId="4FAC299C">
             <wp:extent cx="2865600" cy="2534400"/>
             <wp:effectExtent l="0" t="0" r="0" b="0"/>
-            <wp:docPr id="31" name="Picture 31"/>
+            <wp:docPr id="30" name="Picture 30"/>
             <wp:cNvGraphicFramePr>
               <a:graphicFrameLocks xmlns:a="http://schemas.openxmlformats.org/drawingml/2006/main" noChangeAspect="1"/>
             </wp:cNvGraphicFramePr>
@@ -3912,16 +3743,56 @@
           </wp:inline>
         </w:drawing>
       </w:r>
+    </w:p>
+    <w:p>
+      <w:pPr>
+        <w:pStyle w:val="Caption"/>
+      </w:pPr>
+      <w:proofErr w:type="gramStart"/>
+      <w:r>
+        <w:t xml:space="preserve">Figure </w:t>
+      </w:r>
+      <w:r>
+        <w:fldChar w:fldCharType="begin"/>
+      </w:r>
+      <w:r>
+        <w:instrText xml:space="preserve"> SEQ Figure \* ARABIC </w:instrText>
+      </w:r>
+      <w:r>
+        <w:fldChar w:fldCharType="separate"/>
+      </w:r>
+      <w:r>
+        <w:rPr>
+          <w:noProof/>
+        </w:rPr>
+        <w:t>11</w:t>
+      </w:r>
+      <w:r>
+        <w:fldChar w:fldCharType="end"/>
+      </w:r>
+      <w:r>
+        <w:t>.</w:t>
+      </w:r>
+      <w:proofErr w:type="gramEnd"/>
+      <w:r>
+        <w:t xml:space="preserve"> Projection to edges: map1 is left and map2 is right</w:t>
+      </w:r>
+    </w:p>
+    <w:p>
+      <w:pPr>
+        <w:pStyle w:val="Caption"/>
+      </w:pPr>
       <w:r>
         <w:rPr>
           <w:noProof/>
           <w:lang w:eastAsia="en-GB"/>
         </w:rPr>
+        <w:lastRenderedPageBreak/>
         <w:drawing>
-          <wp:inline distT="0" distB="0" distL="0" distR="0" wp14:anchorId="06003ED3" wp14:editId="4FAC299C">
+          <wp:inline distT="0" distB="0" distL="0" distR="0" wp14:anchorId="7F3CDAE3" wp14:editId="7066BE92">
             <wp:extent cx="2865600" cy="2534400"/>
             <wp:effectExtent l="0" t="0" r="0" b="0"/>
-            <wp:docPr id="30" name="Picture 30"/>
+            <wp:docPr id="29" name="Picture 29"/>
             <wp:cNvGraphicFramePr>
               <a:graphicFrameLocks xmlns:a="http://schemas.openxmlformats.org/drawingml/2006/main" noChangeAspect="1"/>
             </wp:cNvGraphicFramePr>
@@ -3953,58 +3824,16 @@
           </wp:inline>
         </w:drawing>
       </w:r>
-    </w:p>
-    <w:p>
-      <w:pPr>
-        <w:pStyle w:val="Caption"/>
-      </w:pPr>
-      <w:proofErr w:type="gramStart"/>
-      <w:r>
-        <w:t xml:space="preserve">Figure </w:t>
-      </w:r>
-      <w:proofErr w:type="gramEnd"/>
-      <w:r>
-        <w:fldChar w:fldCharType="begin"/>
-      </w:r>
-      <w:r>
-        <w:instrText xml:space="preserve"> SEQ Figure \* ARABIC </w:instrText>
-      </w:r>
-      <w:r>
-        <w:fldChar w:fldCharType="separate"/>
-      </w:r>
-      <w:r>
-        <w:rPr>
-          <w:noProof/>
-        </w:rPr>
-        <w:t>11</w:t>
-      </w:r>
-      <w:r>
-        <w:fldChar w:fldCharType="end"/>
-      </w:r>
-      <w:proofErr w:type="gramStart"/>
-      <w:r>
-        <w:t>.</w:t>
-      </w:r>
-      <w:proofErr w:type="gramEnd"/>
-      <w:r>
-        <w:t xml:space="preserve"> Projection to edges: map1 is left and map2 is right</w:t>
-      </w:r>
-    </w:p>
-    <w:p>
-      <w:pPr>
-        <w:pStyle w:val="Caption"/>
-      </w:pPr>
       <w:r>
         <w:rPr>
           <w:noProof/>
           <w:lang w:eastAsia="en-GB"/>
         </w:rPr>
-        <w:lastRenderedPageBreak/>
         <w:drawing>
-          <wp:inline distT="0" distB="0" distL="0" distR="0" wp14:anchorId="7F3CDAE3" wp14:editId="7066BE92">
+          <wp:inline distT="0" distB="0" distL="0" distR="0" wp14:anchorId="36AEDF53" wp14:editId="627364B5">
             <wp:extent cx="2865600" cy="2534400"/>
             <wp:effectExtent l="0" t="0" r="0" b="0"/>
-            <wp:docPr id="29" name="Picture 29"/>
+            <wp:docPr id="28" name="Picture 28"/>
             <wp:cNvGraphicFramePr>
               <a:graphicFrameLocks xmlns:a="http://schemas.openxmlformats.org/drawingml/2006/main" noChangeAspect="1"/>
             </wp:cNvGraphicFramePr>
@@ -4036,47 +3865,6 @@
           </wp:inline>
         </w:drawing>
       </w:r>
-      <w:r>
-        <w:rPr>
-          <w:noProof/>
-          <w:lang w:eastAsia="en-GB"/>
-        </w:rPr>
-        <w:drawing>
-          <wp:inline distT="0" distB="0" distL="0" distR="0" wp14:anchorId="36AEDF53" wp14:editId="627364B5">
-            <wp:extent cx="2865600" cy="2534400"/>
-            <wp:effectExtent l="0" t="0" r="0" b="0"/>
-            <wp:docPr id="28" name="Picture 28"/>
-            <wp:cNvGraphicFramePr>
-              <a:graphicFrameLocks xmlns:a="http://schemas.openxmlformats.org/drawingml/2006/main" noChangeAspect="1"/>
-            </wp:cNvGraphicFramePr>
-            <a:graphic xmlns:a="http://schemas.openxmlformats.org/drawingml/2006/main">
-              <a:graphicData uri="http://schemas.openxmlformats.org/drawingml/2006/picture">
-                <pic:pic xmlns:pic="http://schemas.openxmlformats.org/drawingml/2006/picture">
-                  <pic:nvPicPr>
-                    <pic:cNvPr id="1" name=""/>
-                    <pic:cNvPicPr/>
-                  </pic:nvPicPr>
-                  <pic:blipFill>
-                    <a:blip r:embed="rId35"/>
-                    <a:stretch>
-                      <a:fillRect/>
-                    </a:stretch>
-                  </pic:blipFill>
-                  <pic:spPr>
-                    <a:xfrm>
-                      <a:off x="0" y="0"/>
-                      <a:ext cx="2865600" cy="2534400"/>
-                    </a:xfrm>
-                    <a:prstGeom prst="rect">
-                      <a:avLst/>
-                    </a:prstGeom>
-                  </pic:spPr>
-                </pic:pic>
-              </a:graphicData>
-            </a:graphic>
-          </wp:inline>
-        </w:drawing>
-      </w:r>
     </w:p>
     <w:p>
       <w:pPr>
@@ -4086,7 +3874,6 @@
       <w:r>
         <w:t xml:space="preserve">Figure </w:t>
       </w:r>
-      <w:proofErr w:type="gramEnd"/>
       <w:r>
         <w:fldChar w:fldCharType="begin"/>
       </w:r>
@@ -4105,7 +3892,6 @@
       <w:r>
         <w:fldChar w:fldCharType="end"/>
       </w:r>
-      <w:proofErr w:type="gramStart"/>
       <w:r>
         <w:t>.</w:t>
       </w:r>
@@ -5576,7 +5362,7 @@
 </file>
 
 <file path=customXml/itemProps1.xml><?xml version="1.0" encoding="utf-8"?>
-<ds:datastoreItem xmlns:ds="http://schemas.openxmlformats.org/officeDocument/2006/customXml" ds:itemID="{0AB32FEC-BA22-4FDA-AA66-2C8027F353C7}">
+<ds:datastoreItem xmlns:ds="http://schemas.openxmlformats.org/officeDocument/2006/customXml" ds:itemID="{FD28CF0D-0358-4D0C-A7FF-6B05C181B6C5}">
   <ds:schemaRefs>
     <ds:schemaRef ds:uri="http://schemas.openxmlformats.org/officeDocument/2006/bibliography"/>
   </ds:schemaRefs>

</xml_diff>